<commit_message>
feat(Q1): init expo project and sqlite setup for simple contacts
</commit_message>
<xml_diff>
--- a/NguyenTrungHau_22660241_MinhChung.docx
+++ b/NguyenTrungHau_22660241_MinhChung.docx
@@ -18,6 +18,46 @@
         </w:rPr>
         <w:t>Link git:</w:t>
       </w:r>
+      <w:r>
+        <w:t xml:space="preserve"> </w:t>
+      </w:r>
+      <w:hyperlink r:id="rId4" w:history="1">
+        <w:r>
+          <w:rPr>
+            <w:rStyle w:val="Hyperlink"/>
+            <w:rFonts w:ascii="Times New Roman" w:hAnsi="Times New Roman" w:cs="Times New Roman"/>
+            <w:sz w:val="26"/>
+            <w:szCs w:val="26"/>
+          </w:rPr>
+          <w:t>https://github.com/tVhowww/NguyenTrungHau_22660241_THCK/tree/main/SimpleContacts</w:t>
+        </w:r>
+      </w:hyperlink>
+    </w:p>
+    <w:p>
+      <w:pPr>
+        <w:rPr>
+          <w:rFonts w:ascii="Times New Roman" w:hAnsi="Times New Roman" w:cs="Times New Roman"/>
+          <w:sz w:val="26"/>
+          <w:szCs w:val="26"/>
+        </w:rPr>
+      </w:pPr>
+    </w:p>
+    <w:p>
+      <w:pPr>
+        <w:rPr>
+          <w:rFonts w:ascii="Times New Roman" w:hAnsi="Times New Roman" w:cs="Times New Roman"/>
+          <w:sz w:val="26"/>
+          <w:szCs w:val="26"/>
+        </w:rPr>
+      </w:pPr>
+      <w:r>
+        <w:rPr>
+          <w:rFonts w:ascii="Times New Roman" w:hAnsi="Times New Roman" w:cs="Times New Roman"/>
+          <w:sz w:val="26"/>
+          <w:szCs w:val="26"/>
+        </w:rPr>
+        <w:t>Câu 1:</w:t>
+      </w:r>
     </w:p>
     <w:p>
       <w:pPr>
@@ -29,6 +69,15 @@
       </w:pPr>
       <w:bookmarkStart w:id="0" w:name="_GoBack"/>
       <w:bookmarkEnd w:id="0"/>
+    </w:p>
+    <w:p>
+      <w:pPr>
+        <w:rPr>
+          <w:rFonts w:ascii="Times New Roman" w:hAnsi="Times New Roman" w:cs="Times New Roman"/>
+          <w:sz w:val="26"/>
+          <w:szCs w:val="26"/>
+        </w:rPr>
+      </w:pPr>
     </w:p>
     <w:sectPr>
       <w:pgSz w:w="12240" w:h="15840"/>
@@ -461,6 +510,17 @@
     <w:semiHidden/>
     <w:unhideWhenUsed/>
   </w:style>
+  <w:style w:type="character" w:styleId="Hyperlink">
+    <w:name w:val="Hyperlink"/>
+    <w:basedOn w:val="DefaultParagraphFont"/>
+    <w:uiPriority w:val="99"/>
+    <w:unhideWhenUsed/>
+    <w:rsid w:val="004C2D40"/>
+    <w:rPr>
+      <w:color w:val="0563C1" w:themeColor="hyperlink"/>
+      <w:u w:val="single"/>
+    </w:rPr>
+  </w:style>
 </w:styles>
 </file>
 

</xml_diff>

<commit_message>
feat(Q2): create contacts table and seed sample
</commit_message>
<xml_diff>
--- a/NguyenTrungHau_22660241_MinhChung.docx
+++ b/NguyenTrungHau_22660241_MinhChung.docx
@@ -67,6 +67,126 @@
           <w:szCs w:val="26"/>
         </w:rPr>
       </w:pPr>
+      <w:r>
+        <w:rPr>
+          <w:rFonts w:ascii="Times New Roman" w:hAnsi="Times New Roman" w:cs="Times New Roman"/>
+          <w:sz w:val="26"/>
+          <w:szCs w:val="26"/>
+        </w:rPr>
+        <w:drawing>
+          <wp:inline distT="0" distB="0" distL="0" distR="0" wp14:anchorId="32681CC5" wp14:editId="2F24D774">
+            <wp:extent cx="5943600" cy="3343275"/>
+            <wp:effectExtent l="0" t="0" r="0" b="9525"/>
+            <wp:docPr id="1" name="Picture 1"/>
+            <wp:cNvGraphicFramePr>
+              <a:graphicFrameLocks xmlns:a="http://schemas.openxmlformats.org/drawingml/2006/main" noChangeAspect="1"/>
+            </wp:cNvGraphicFramePr>
+            <a:graphic xmlns:a="http://schemas.openxmlformats.org/drawingml/2006/main">
+              <a:graphicData uri="http://schemas.openxmlformats.org/drawingml/2006/picture">
+                <pic:pic xmlns:pic="http://schemas.openxmlformats.org/drawingml/2006/picture">
+                  <pic:nvPicPr>
+                    <pic:cNvPr id="1" name=""/>
+                    <pic:cNvPicPr/>
+                  </pic:nvPicPr>
+                  <pic:blipFill>
+                    <a:blip r:embed="rId5"/>
+                    <a:stretch>
+                      <a:fillRect/>
+                    </a:stretch>
+                  </pic:blipFill>
+                  <pic:spPr>
+                    <a:xfrm>
+                      <a:off x="0" y="0"/>
+                      <a:ext cx="5943600" cy="3343275"/>
+                    </a:xfrm>
+                    <a:prstGeom prst="rect">
+                      <a:avLst/>
+                    </a:prstGeom>
+                  </pic:spPr>
+                </pic:pic>
+              </a:graphicData>
+            </a:graphic>
+          </wp:inline>
+        </w:drawing>
+      </w:r>
+    </w:p>
+    <w:p>
+      <w:pPr>
+        <w:rPr>
+          <w:rFonts w:ascii="Times New Roman" w:hAnsi="Times New Roman" w:cs="Times New Roman"/>
+          <w:sz w:val="26"/>
+          <w:szCs w:val="26"/>
+        </w:rPr>
+      </w:pPr>
+    </w:p>
+    <w:p>
+      <w:pPr>
+        <w:rPr>
+          <w:rFonts w:ascii="Times New Roman" w:hAnsi="Times New Roman" w:cs="Times New Roman"/>
+          <w:sz w:val="26"/>
+          <w:szCs w:val="26"/>
+        </w:rPr>
+      </w:pPr>
+      <w:r>
+        <w:rPr>
+          <w:rFonts w:ascii="Times New Roman" w:hAnsi="Times New Roman" w:cs="Times New Roman"/>
+          <w:sz w:val="26"/>
+          <w:szCs w:val="26"/>
+        </w:rPr>
+        <w:t>Câu 2:</w:t>
+      </w:r>
+    </w:p>
+    <w:p>
+      <w:pPr>
+        <w:rPr>
+          <w:rFonts w:ascii="Times New Roman" w:hAnsi="Times New Roman" w:cs="Times New Roman"/>
+          <w:sz w:val="26"/>
+          <w:szCs w:val="26"/>
+        </w:rPr>
+      </w:pPr>
+      <w:r>
+        <w:rPr>
+          <w:rFonts w:ascii="Times New Roman" w:hAnsi="Times New Roman" w:cs="Times New Roman"/>
+          <w:sz w:val="26"/>
+          <w:szCs w:val="26"/>
+        </w:rPr>
+        <w:lastRenderedPageBreak/>
+        <w:drawing>
+          <wp:inline distT="0" distB="0" distL="0" distR="0" wp14:anchorId="6E653B8E" wp14:editId="0348D1DF">
+            <wp:extent cx="5943600" cy="3343275"/>
+            <wp:effectExtent l="0" t="0" r="0" b="9525"/>
+            <wp:docPr id="2" name="Picture 2"/>
+            <wp:cNvGraphicFramePr>
+              <a:graphicFrameLocks xmlns:a="http://schemas.openxmlformats.org/drawingml/2006/main" noChangeAspect="1"/>
+            </wp:cNvGraphicFramePr>
+            <a:graphic xmlns:a="http://schemas.openxmlformats.org/drawingml/2006/main">
+              <a:graphicData uri="http://schemas.openxmlformats.org/drawingml/2006/picture">
+                <pic:pic xmlns:pic="http://schemas.openxmlformats.org/drawingml/2006/picture">
+                  <pic:nvPicPr>
+                    <pic:cNvPr id="1" name=""/>
+                    <pic:cNvPicPr/>
+                  </pic:nvPicPr>
+                  <pic:blipFill>
+                    <a:blip r:embed="rId6"/>
+                    <a:stretch>
+                      <a:fillRect/>
+                    </a:stretch>
+                  </pic:blipFill>
+                  <pic:spPr>
+                    <a:xfrm>
+                      <a:off x="0" y="0"/>
+                      <a:ext cx="5943600" cy="3343275"/>
+                    </a:xfrm>
+                    <a:prstGeom prst="rect">
+                      <a:avLst/>
+                    </a:prstGeom>
+                  </pic:spPr>
+                </pic:pic>
+              </a:graphicData>
+            </a:graphic>
+          </wp:inline>
+        </w:drawing>
+      </w:r>
       <w:bookmarkStart w:id="0" w:name="_GoBack"/>
       <w:bookmarkEnd w:id="0"/>
     </w:p>

</xml_diff>

<commit_message>
feat(Q3): contacts list screen with hooks and empty state
</commit_message>
<xml_diff>
--- a/NguyenTrungHau_22660241_MinhChung.docx
+++ b/NguyenTrungHau_22660241_MinhChung.docx
@@ -187,17 +187,103 @@
           </wp:inline>
         </w:drawing>
       </w:r>
+    </w:p>
+    <w:p>
+      <w:pPr>
+        <w:rPr>
+          <w:rFonts w:ascii="Times New Roman" w:hAnsi="Times New Roman" w:cs="Times New Roman"/>
+          <w:sz w:val="26"/>
+          <w:szCs w:val="26"/>
+        </w:rPr>
+      </w:pPr>
+    </w:p>
+    <w:p>
+      <w:pPr>
+        <w:rPr>
+          <w:rFonts w:ascii="Times New Roman" w:hAnsi="Times New Roman" w:cs="Times New Roman"/>
+          <w:sz w:val="26"/>
+          <w:szCs w:val="26"/>
+        </w:rPr>
+      </w:pPr>
+      <w:r>
+        <w:rPr>
+          <w:rFonts w:ascii="Times New Roman" w:hAnsi="Times New Roman" w:cs="Times New Roman"/>
+          <w:sz w:val="26"/>
+          <w:szCs w:val="26"/>
+        </w:rPr>
+        <w:t>Câu 3:</w:t>
+      </w:r>
+    </w:p>
+    <w:p>
+      <w:pPr>
+        <w:rPr>
+          <w:rFonts w:ascii="Times New Roman" w:hAnsi="Times New Roman" w:cs="Times New Roman"/>
+          <w:sz w:val="26"/>
+          <w:szCs w:val="26"/>
+        </w:rPr>
+      </w:pPr>
+      <w:r>
+        <w:rPr>
+          <w:rFonts w:ascii="Times New Roman" w:hAnsi="Times New Roman" w:cs="Times New Roman"/>
+          <w:sz w:val="26"/>
+          <w:szCs w:val="26"/>
+        </w:rPr>
+        <w:drawing>
+          <wp:inline distT="0" distB="0" distL="0" distR="0" wp14:anchorId="3D57BCF0" wp14:editId="18C7C4A5">
+            <wp:extent cx="5943600" cy="3343275"/>
+            <wp:effectExtent l="0" t="0" r="0" b="9525"/>
+            <wp:docPr id="3" name="Picture 3"/>
+            <wp:cNvGraphicFramePr>
+              <a:graphicFrameLocks xmlns:a="http://schemas.openxmlformats.org/drawingml/2006/main" noChangeAspect="1"/>
+            </wp:cNvGraphicFramePr>
+            <a:graphic xmlns:a="http://schemas.openxmlformats.org/drawingml/2006/main">
+              <a:graphicData uri="http://schemas.openxmlformats.org/drawingml/2006/picture">
+                <pic:pic xmlns:pic="http://schemas.openxmlformats.org/drawingml/2006/picture">
+                  <pic:nvPicPr>
+                    <pic:cNvPr id="1" name=""/>
+                    <pic:cNvPicPr/>
+                  </pic:nvPicPr>
+                  <pic:blipFill>
+                    <a:blip r:embed="rId7"/>
+                    <a:stretch>
+                      <a:fillRect/>
+                    </a:stretch>
+                  </pic:blipFill>
+                  <pic:spPr>
+                    <a:xfrm>
+                      <a:off x="0" y="0"/>
+                      <a:ext cx="5943600" cy="3343275"/>
+                    </a:xfrm>
+                    <a:prstGeom prst="rect">
+                      <a:avLst/>
+                    </a:prstGeom>
+                  </pic:spPr>
+                </pic:pic>
+              </a:graphicData>
+            </a:graphic>
+          </wp:inline>
+        </w:drawing>
+      </w:r>
+    </w:p>
+    <w:p>
+      <w:pPr>
+        <w:rPr>
+          <w:rFonts w:ascii="Times New Roman" w:hAnsi="Times New Roman" w:cs="Times New Roman"/>
+          <w:sz w:val="26"/>
+          <w:szCs w:val="26"/>
+        </w:rPr>
+      </w:pPr>
+    </w:p>
+    <w:p>
+      <w:pPr>
+        <w:rPr>
+          <w:rFonts w:ascii="Times New Roman" w:hAnsi="Times New Roman" w:cs="Times New Roman"/>
+          <w:sz w:val="26"/>
+          <w:szCs w:val="26"/>
+        </w:rPr>
+      </w:pPr>
       <w:bookmarkStart w:id="0" w:name="_GoBack"/>
       <w:bookmarkEnd w:id="0"/>
-    </w:p>
-    <w:p>
-      <w:pPr>
-        <w:rPr>
-          <w:rFonts w:ascii="Times New Roman" w:hAnsi="Times New Roman" w:cs="Times New Roman"/>
-          <w:sz w:val="26"/>
-          <w:szCs w:val="26"/>
-        </w:rPr>
-      </w:pPr>
     </w:p>
     <w:sectPr>
       <w:pgSz w:w="12240" w:h="15840"/>

</xml_diff>

<commit_message>
feat(Q4): add contact modal with validation
</commit_message>
<xml_diff>
--- a/NguyenTrungHau_22660241_MinhChung.docx
+++ b/NguyenTrungHau_22660241_MinhChung.docx
@@ -245,6 +245,135 @@
                   </pic:nvPicPr>
                   <pic:blipFill>
                     <a:blip r:embed="rId7"/>
+                    <a:stretch>
+                      <a:fillRect/>
+                    </a:stretch>
+                  </pic:blipFill>
+                  <pic:spPr>
+                    <a:xfrm>
+                      <a:off x="0" y="0"/>
+                      <a:ext cx="5943600" cy="3343275"/>
+                    </a:xfrm>
+                    <a:prstGeom prst="rect">
+                      <a:avLst/>
+                    </a:prstGeom>
+                  </pic:spPr>
+                </pic:pic>
+              </a:graphicData>
+            </a:graphic>
+          </wp:inline>
+        </w:drawing>
+      </w:r>
+    </w:p>
+    <w:p>
+      <w:pPr>
+        <w:rPr>
+          <w:rFonts w:ascii="Times New Roman" w:hAnsi="Times New Roman" w:cs="Times New Roman"/>
+          <w:sz w:val="26"/>
+          <w:szCs w:val="26"/>
+        </w:rPr>
+      </w:pPr>
+    </w:p>
+    <w:p>
+      <w:pPr>
+        <w:rPr>
+          <w:rFonts w:ascii="Times New Roman" w:hAnsi="Times New Roman" w:cs="Times New Roman"/>
+          <w:sz w:val="26"/>
+          <w:szCs w:val="26"/>
+        </w:rPr>
+      </w:pPr>
+      <w:r>
+        <w:rPr>
+          <w:rFonts w:ascii="Times New Roman" w:hAnsi="Times New Roman" w:cs="Times New Roman"/>
+          <w:sz w:val="26"/>
+          <w:szCs w:val="26"/>
+        </w:rPr>
+        <w:t>Câu 4:</w:t>
+      </w:r>
+    </w:p>
+    <w:p>
+      <w:pPr>
+        <w:rPr>
+          <w:rFonts w:ascii="Times New Roman" w:hAnsi="Times New Roman" w:cs="Times New Roman"/>
+          <w:sz w:val="26"/>
+          <w:szCs w:val="26"/>
+        </w:rPr>
+      </w:pPr>
+      <w:r>
+        <w:rPr>
+          <w:rFonts w:ascii="Times New Roman" w:hAnsi="Times New Roman" w:cs="Times New Roman"/>
+          <w:sz w:val="26"/>
+          <w:szCs w:val="26"/>
+        </w:rPr>
+        <w:lastRenderedPageBreak/>
+        <w:drawing>
+          <wp:inline distT="0" distB="0" distL="0" distR="0" wp14:anchorId="1EA7E1C5" wp14:editId="7F61E035">
+            <wp:extent cx="5943600" cy="3343275"/>
+            <wp:effectExtent l="0" t="0" r="0" b="9525"/>
+            <wp:docPr id="4" name="Picture 4"/>
+            <wp:cNvGraphicFramePr>
+              <a:graphicFrameLocks xmlns:a="http://schemas.openxmlformats.org/drawingml/2006/main" noChangeAspect="1"/>
+            </wp:cNvGraphicFramePr>
+            <a:graphic xmlns:a="http://schemas.openxmlformats.org/drawingml/2006/main">
+              <a:graphicData uri="http://schemas.openxmlformats.org/drawingml/2006/picture">
+                <pic:pic xmlns:pic="http://schemas.openxmlformats.org/drawingml/2006/picture">
+                  <pic:nvPicPr>
+                    <pic:cNvPr id="1" name=""/>
+                    <pic:cNvPicPr/>
+                  </pic:nvPicPr>
+                  <pic:blipFill>
+                    <a:blip r:embed="rId8"/>
+                    <a:stretch>
+                      <a:fillRect/>
+                    </a:stretch>
+                  </pic:blipFill>
+                  <pic:spPr>
+                    <a:xfrm>
+                      <a:off x="0" y="0"/>
+                      <a:ext cx="5943600" cy="3343275"/>
+                    </a:xfrm>
+                    <a:prstGeom prst="rect">
+                      <a:avLst/>
+                    </a:prstGeom>
+                  </pic:spPr>
+                </pic:pic>
+              </a:graphicData>
+            </a:graphic>
+          </wp:inline>
+        </w:drawing>
+      </w:r>
+    </w:p>
+    <w:p>
+      <w:pPr>
+        <w:rPr>
+          <w:rFonts w:ascii="Times New Roman" w:hAnsi="Times New Roman" w:cs="Times New Roman"/>
+          <w:sz w:val="26"/>
+          <w:szCs w:val="26"/>
+        </w:rPr>
+      </w:pPr>
+      <w:r>
+        <w:rPr>
+          <w:rFonts w:ascii="Times New Roman" w:hAnsi="Times New Roman" w:cs="Times New Roman"/>
+          <w:sz w:val="26"/>
+          <w:szCs w:val="26"/>
+        </w:rPr>
+        <w:drawing>
+          <wp:inline distT="0" distB="0" distL="0" distR="0" wp14:anchorId="13891832" wp14:editId="353341AA">
+            <wp:extent cx="5943600" cy="3343275"/>
+            <wp:effectExtent l="0" t="0" r="0" b="9525"/>
+            <wp:docPr id="5" name="Picture 5"/>
+            <wp:cNvGraphicFramePr>
+              <a:graphicFrameLocks xmlns:a="http://schemas.openxmlformats.org/drawingml/2006/main" noChangeAspect="1"/>
+            </wp:cNvGraphicFramePr>
+            <a:graphic xmlns:a="http://schemas.openxmlformats.org/drawingml/2006/main">
+              <a:graphicData uri="http://schemas.openxmlformats.org/drawingml/2006/picture">
+                <pic:pic xmlns:pic="http://schemas.openxmlformats.org/drawingml/2006/picture">
+                  <pic:nvPicPr>
+                    <pic:cNvPr id="1" name=""/>
+                    <pic:cNvPicPr/>
+                  </pic:nvPicPr>
+                  <pic:blipFill>
+                    <a:blip r:embed="rId9"/>
                     <a:stretch>
                       <a:fillRect/>
                     </a:stretch>

</xml_diff>

<commit_message>
feat(Q5): toggle favorite contact
</commit_message>
<xml_diff>
--- a/NguyenTrungHau_22660241_MinhChung.docx
+++ b/NguyenTrungHau_22660241_MinhChung.docx
@@ -411,6 +411,66 @@
           <w:szCs w:val="26"/>
         </w:rPr>
       </w:pPr>
+      <w:r>
+        <w:rPr>
+          <w:rFonts w:ascii="Times New Roman" w:hAnsi="Times New Roman" w:cs="Times New Roman"/>
+          <w:sz w:val="26"/>
+          <w:szCs w:val="26"/>
+        </w:rPr>
+        <w:t>Câu 5:</w:t>
+      </w:r>
+    </w:p>
+    <w:p>
+      <w:pPr>
+        <w:rPr>
+          <w:rFonts w:ascii="Times New Roman" w:hAnsi="Times New Roman" w:cs="Times New Roman"/>
+          <w:sz w:val="26"/>
+          <w:szCs w:val="26"/>
+        </w:rPr>
+      </w:pPr>
+      <w:r>
+        <w:rPr>
+          <w:rFonts w:ascii="Times New Roman" w:hAnsi="Times New Roman" w:cs="Times New Roman"/>
+          <w:sz w:val="26"/>
+          <w:szCs w:val="26"/>
+        </w:rPr>
+        <w:lastRenderedPageBreak/>
+        <w:drawing>
+          <wp:inline distT="0" distB="0" distL="0" distR="0" wp14:anchorId="058F7C0A" wp14:editId="168EFD03">
+            <wp:extent cx="5943600" cy="3343275"/>
+            <wp:effectExtent l="0" t="0" r="0" b="9525"/>
+            <wp:docPr id="6" name="Picture 6"/>
+            <wp:cNvGraphicFramePr>
+              <a:graphicFrameLocks xmlns:a="http://schemas.openxmlformats.org/drawingml/2006/main" noChangeAspect="1"/>
+            </wp:cNvGraphicFramePr>
+            <a:graphic xmlns:a="http://schemas.openxmlformats.org/drawingml/2006/main">
+              <a:graphicData uri="http://schemas.openxmlformats.org/drawingml/2006/picture">
+                <pic:pic xmlns:pic="http://schemas.openxmlformats.org/drawingml/2006/picture">
+                  <pic:nvPicPr>
+                    <pic:cNvPr id="1" name=""/>
+                    <pic:cNvPicPr/>
+                  </pic:nvPicPr>
+                  <pic:blipFill>
+                    <a:blip r:embed="rId10"/>
+                    <a:stretch>
+                      <a:fillRect/>
+                    </a:stretch>
+                  </pic:blipFill>
+                  <pic:spPr>
+                    <a:xfrm>
+                      <a:off x="0" y="0"/>
+                      <a:ext cx="5943600" cy="3343275"/>
+                    </a:xfrm>
+                    <a:prstGeom prst="rect">
+                      <a:avLst/>
+                    </a:prstGeom>
+                  </pic:spPr>
+                </pic:pic>
+              </a:graphicData>
+            </a:graphic>
+          </wp:inline>
+        </w:drawing>
+      </w:r>
       <w:bookmarkStart w:id="0" w:name="_GoBack"/>
       <w:bookmarkEnd w:id="0"/>
     </w:p>

</xml_diff>

<commit_message>
feat(Q6): edit contact via modal
</commit_message>
<xml_diff>
--- a/NguyenTrungHau_22660241_MinhChung.docx
+++ b/NguyenTrungHau_22660241_MinhChung.docx
@@ -471,6 +471,152 @@
           </wp:inline>
         </w:drawing>
       </w:r>
+    </w:p>
+    <w:p>
+      <w:pPr>
+        <w:rPr>
+          <w:rFonts w:ascii="Times New Roman" w:hAnsi="Times New Roman" w:cs="Times New Roman"/>
+          <w:sz w:val="26"/>
+          <w:szCs w:val="26"/>
+        </w:rPr>
+      </w:pPr>
+    </w:p>
+    <w:p>
+      <w:pPr>
+        <w:rPr>
+          <w:rFonts w:ascii="Times New Roman" w:hAnsi="Times New Roman" w:cs="Times New Roman"/>
+          <w:sz w:val="26"/>
+          <w:szCs w:val="26"/>
+        </w:rPr>
+      </w:pPr>
+      <w:r>
+        <w:rPr>
+          <w:rFonts w:ascii="Times New Roman" w:hAnsi="Times New Roman" w:cs="Times New Roman"/>
+          <w:sz w:val="26"/>
+          <w:szCs w:val="26"/>
+        </w:rPr>
+        <w:t>Câu 6:</w:t>
+      </w:r>
+      <w:r>
+        <w:rPr>
+          <w:rFonts w:ascii="Times New Roman" w:hAnsi="Times New Roman" w:cs="Times New Roman"/>
+          <w:sz w:val="26"/>
+          <w:szCs w:val="26"/>
+        </w:rPr>
+        <w:br/>
+      </w:r>
+      <w:r>
+        <w:rPr>
+          <w:rFonts w:ascii="Times New Roman" w:hAnsi="Times New Roman" w:cs="Times New Roman"/>
+          <w:sz w:val="26"/>
+          <w:szCs w:val="26"/>
+        </w:rPr>
+        <w:drawing>
+          <wp:inline distT="0" distB="0" distL="0" distR="0" wp14:anchorId="09F7B277" wp14:editId="3AB72590">
+            <wp:extent cx="5943600" cy="3366135"/>
+            <wp:effectExtent l="0" t="0" r="0" b="5715"/>
+            <wp:docPr id="7" name="Picture 7"/>
+            <wp:cNvGraphicFramePr>
+              <a:graphicFrameLocks xmlns:a="http://schemas.openxmlformats.org/drawingml/2006/main" noChangeAspect="1"/>
+            </wp:cNvGraphicFramePr>
+            <a:graphic xmlns:a="http://schemas.openxmlformats.org/drawingml/2006/main">
+              <a:graphicData uri="http://schemas.openxmlformats.org/drawingml/2006/picture">
+                <pic:pic xmlns:pic="http://schemas.openxmlformats.org/drawingml/2006/picture">
+                  <pic:nvPicPr>
+                    <pic:cNvPr id="1" name=""/>
+                    <pic:cNvPicPr/>
+                  </pic:nvPicPr>
+                  <pic:blipFill>
+                    <a:blip r:embed="rId11"/>
+                    <a:stretch>
+                      <a:fillRect/>
+                    </a:stretch>
+                  </pic:blipFill>
+                  <pic:spPr>
+                    <a:xfrm>
+                      <a:off x="0" y="0"/>
+                      <a:ext cx="5943600" cy="3366135"/>
+                    </a:xfrm>
+                    <a:prstGeom prst="rect">
+                      <a:avLst/>
+                    </a:prstGeom>
+                  </pic:spPr>
+                </pic:pic>
+              </a:graphicData>
+            </a:graphic>
+          </wp:inline>
+        </w:drawing>
+      </w:r>
+    </w:p>
+    <w:p>
+      <w:pPr>
+        <w:rPr>
+          <w:rFonts w:ascii="Times New Roman" w:hAnsi="Times New Roman" w:cs="Times New Roman"/>
+          <w:sz w:val="26"/>
+          <w:szCs w:val="26"/>
+        </w:rPr>
+      </w:pPr>
+      <w:r>
+        <w:rPr>
+          <w:rFonts w:ascii="Times New Roman" w:hAnsi="Times New Roman" w:cs="Times New Roman"/>
+          <w:sz w:val="26"/>
+          <w:szCs w:val="26"/>
+        </w:rPr>
+        <w:lastRenderedPageBreak/>
+        <w:drawing>
+          <wp:inline distT="0" distB="0" distL="0" distR="0" wp14:anchorId="1223A827" wp14:editId="51607D32">
+            <wp:extent cx="5943600" cy="3343275"/>
+            <wp:effectExtent l="0" t="0" r="0" b="9525"/>
+            <wp:docPr id="8" name="Picture 8"/>
+            <wp:cNvGraphicFramePr>
+              <a:graphicFrameLocks xmlns:a="http://schemas.openxmlformats.org/drawingml/2006/main" noChangeAspect="1"/>
+            </wp:cNvGraphicFramePr>
+            <a:graphic xmlns:a="http://schemas.openxmlformats.org/drawingml/2006/main">
+              <a:graphicData uri="http://schemas.openxmlformats.org/drawingml/2006/picture">
+                <pic:pic xmlns:pic="http://schemas.openxmlformats.org/drawingml/2006/picture">
+                  <pic:nvPicPr>
+                    <pic:cNvPr id="1" name=""/>
+                    <pic:cNvPicPr/>
+                  </pic:nvPicPr>
+                  <pic:blipFill>
+                    <a:blip r:embed="rId12"/>
+                    <a:stretch>
+                      <a:fillRect/>
+                    </a:stretch>
+                  </pic:blipFill>
+                  <pic:spPr>
+                    <a:xfrm>
+                      <a:off x="0" y="0"/>
+                      <a:ext cx="5943600" cy="3343275"/>
+                    </a:xfrm>
+                    <a:prstGeom prst="rect">
+                      <a:avLst/>
+                    </a:prstGeom>
+                  </pic:spPr>
+                </pic:pic>
+              </a:graphicData>
+            </a:graphic>
+          </wp:inline>
+        </w:drawing>
+      </w:r>
+    </w:p>
+    <w:p>
+      <w:pPr>
+        <w:rPr>
+          <w:rFonts w:ascii="Times New Roman" w:hAnsi="Times New Roman" w:cs="Times New Roman"/>
+          <w:sz w:val="26"/>
+          <w:szCs w:val="26"/>
+        </w:rPr>
+      </w:pPr>
+    </w:p>
+    <w:p>
+      <w:pPr>
+        <w:rPr>
+          <w:rFonts w:ascii="Times New Roman" w:hAnsi="Times New Roman" w:cs="Times New Roman"/>
+          <w:sz w:val="26"/>
+          <w:szCs w:val="26"/>
+        </w:rPr>
+      </w:pPr>
       <w:bookmarkStart w:id="0" w:name="_GoBack"/>
       <w:bookmarkEnd w:id="0"/>
     </w:p>

</xml_diff>

<commit_message>
feat(Q7): delete contact with confirm
</commit_message>
<xml_diff>
--- a/NguyenTrungHau_22660241_MinhChung.docx
+++ b/NguyenTrungHau_22660241_MinhChung.docx
@@ -580,6 +580,135 @@
                   </pic:nvPicPr>
                   <pic:blipFill>
                     <a:blip r:embed="rId12"/>
+                    <a:stretch>
+                      <a:fillRect/>
+                    </a:stretch>
+                  </pic:blipFill>
+                  <pic:spPr>
+                    <a:xfrm>
+                      <a:off x="0" y="0"/>
+                      <a:ext cx="5943600" cy="3343275"/>
+                    </a:xfrm>
+                    <a:prstGeom prst="rect">
+                      <a:avLst/>
+                    </a:prstGeom>
+                  </pic:spPr>
+                </pic:pic>
+              </a:graphicData>
+            </a:graphic>
+          </wp:inline>
+        </w:drawing>
+      </w:r>
+    </w:p>
+    <w:p>
+      <w:pPr>
+        <w:rPr>
+          <w:rFonts w:ascii="Times New Roman" w:hAnsi="Times New Roman" w:cs="Times New Roman"/>
+          <w:sz w:val="26"/>
+          <w:szCs w:val="26"/>
+        </w:rPr>
+      </w:pPr>
+    </w:p>
+    <w:p>
+      <w:pPr>
+        <w:rPr>
+          <w:rFonts w:ascii="Times New Roman" w:hAnsi="Times New Roman" w:cs="Times New Roman"/>
+          <w:sz w:val="26"/>
+          <w:szCs w:val="26"/>
+        </w:rPr>
+      </w:pPr>
+      <w:r>
+        <w:rPr>
+          <w:rFonts w:ascii="Times New Roman" w:hAnsi="Times New Roman" w:cs="Times New Roman"/>
+          <w:sz w:val="26"/>
+          <w:szCs w:val="26"/>
+        </w:rPr>
+        <w:t>Câu 7:</w:t>
+      </w:r>
+    </w:p>
+    <w:p>
+      <w:pPr>
+        <w:rPr>
+          <w:rFonts w:ascii="Times New Roman" w:hAnsi="Times New Roman" w:cs="Times New Roman"/>
+          <w:sz w:val="26"/>
+          <w:szCs w:val="26"/>
+        </w:rPr>
+      </w:pPr>
+      <w:r>
+        <w:rPr>
+          <w:rFonts w:ascii="Times New Roman" w:hAnsi="Times New Roman" w:cs="Times New Roman"/>
+          <w:sz w:val="26"/>
+          <w:szCs w:val="26"/>
+        </w:rPr>
+        <w:drawing>
+          <wp:inline distT="0" distB="0" distL="0" distR="0" wp14:anchorId="6974E669" wp14:editId="42F63283">
+            <wp:extent cx="5943600" cy="3343275"/>
+            <wp:effectExtent l="0" t="0" r="0" b="9525"/>
+            <wp:docPr id="9" name="Picture 9"/>
+            <wp:cNvGraphicFramePr>
+              <a:graphicFrameLocks xmlns:a="http://schemas.openxmlformats.org/drawingml/2006/main" noChangeAspect="1"/>
+            </wp:cNvGraphicFramePr>
+            <a:graphic xmlns:a="http://schemas.openxmlformats.org/drawingml/2006/main">
+              <a:graphicData uri="http://schemas.openxmlformats.org/drawingml/2006/picture">
+                <pic:pic xmlns:pic="http://schemas.openxmlformats.org/drawingml/2006/picture">
+                  <pic:nvPicPr>
+                    <pic:cNvPr id="1" name=""/>
+                    <pic:cNvPicPr/>
+                  </pic:nvPicPr>
+                  <pic:blipFill>
+                    <a:blip r:embed="rId13"/>
+                    <a:stretch>
+                      <a:fillRect/>
+                    </a:stretch>
+                  </pic:blipFill>
+                  <pic:spPr>
+                    <a:xfrm>
+                      <a:off x="0" y="0"/>
+                      <a:ext cx="5943600" cy="3343275"/>
+                    </a:xfrm>
+                    <a:prstGeom prst="rect">
+                      <a:avLst/>
+                    </a:prstGeom>
+                  </pic:spPr>
+                </pic:pic>
+              </a:graphicData>
+            </a:graphic>
+          </wp:inline>
+        </w:drawing>
+      </w:r>
+    </w:p>
+    <w:p>
+      <w:pPr>
+        <w:rPr>
+          <w:rFonts w:ascii="Times New Roman" w:hAnsi="Times New Roman" w:cs="Times New Roman"/>
+          <w:sz w:val="26"/>
+          <w:szCs w:val="26"/>
+        </w:rPr>
+      </w:pPr>
+      <w:r>
+        <w:rPr>
+          <w:rFonts w:ascii="Times New Roman" w:hAnsi="Times New Roman" w:cs="Times New Roman"/>
+          <w:sz w:val="26"/>
+          <w:szCs w:val="26"/>
+        </w:rPr>
+        <w:lastRenderedPageBreak/>
+        <w:drawing>
+          <wp:inline distT="0" distB="0" distL="0" distR="0" wp14:anchorId="72FE84F0" wp14:editId="0862E038">
+            <wp:extent cx="5943600" cy="3343275"/>
+            <wp:effectExtent l="0" t="0" r="0" b="9525"/>
+            <wp:docPr id="10" name="Picture 10"/>
+            <wp:cNvGraphicFramePr>
+              <a:graphicFrameLocks xmlns:a="http://schemas.openxmlformats.org/drawingml/2006/main" noChangeAspect="1"/>
+            </wp:cNvGraphicFramePr>
+            <a:graphic xmlns:a="http://schemas.openxmlformats.org/drawingml/2006/main">
+              <a:graphicData uri="http://schemas.openxmlformats.org/drawingml/2006/picture">
+                <pic:pic xmlns:pic="http://schemas.openxmlformats.org/drawingml/2006/picture">
+                  <pic:nvPicPr>
+                    <pic:cNvPr id="1" name=""/>
+                    <pic:cNvPicPr/>
+                  </pic:nvPicPr>
+                  <pic:blipFill>
+                    <a:blip r:embed="rId14"/>
                     <a:stretch>
                       <a:fillRect/>
                     </a:stretch>

</xml_diff>

<commit_message>
feat(Q8): realtime contacts search and favorite filter
</commit_message>
<xml_diff>
--- a/NguyenTrungHau_22660241_MinhChung.docx
+++ b/NguyenTrungHau_22660241_MinhChung.docx
@@ -746,8 +746,197 @@
           <w:szCs w:val="26"/>
         </w:rPr>
       </w:pPr>
+      <w:r>
+        <w:rPr>
+          <w:rFonts w:ascii="Times New Roman" w:hAnsi="Times New Roman" w:cs="Times New Roman"/>
+          <w:sz w:val="26"/>
+          <w:szCs w:val="26"/>
+        </w:rPr>
+        <w:t>Câu 8:</w:t>
+      </w:r>
+    </w:p>
+    <w:p>
+      <w:pPr>
+        <w:rPr>
+          <w:rFonts w:ascii="Times New Roman" w:hAnsi="Times New Roman" w:cs="Times New Roman"/>
+          <w:sz w:val="26"/>
+          <w:szCs w:val="26"/>
+        </w:rPr>
+      </w:pPr>
+      <w:r>
+        <w:rPr>
+          <w:rFonts w:ascii="Times New Roman" w:hAnsi="Times New Roman" w:cs="Times New Roman"/>
+          <w:sz w:val="26"/>
+          <w:szCs w:val="26"/>
+        </w:rPr>
+        <w:drawing>
+          <wp:inline distT="0" distB="0" distL="0" distR="0" wp14:anchorId="0FDB989F" wp14:editId="0BFC7859">
+            <wp:extent cx="5943600" cy="3343275"/>
+            <wp:effectExtent l="0" t="0" r="0" b="9525"/>
+            <wp:docPr id="11" name="Picture 11"/>
+            <wp:cNvGraphicFramePr>
+              <a:graphicFrameLocks xmlns:a="http://schemas.openxmlformats.org/drawingml/2006/main" noChangeAspect="1"/>
+            </wp:cNvGraphicFramePr>
+            <a:graphic xmlns:a="http://schemas.openxmlformats.org/drawingml/2006/main">
+              <a:graphicData uri="http://schemas.openxmlformats.org/drawingml/2006/picture">
+                <pic:pic xmlns:pic="http://schemas.openxmlformats.org/drawingml/2006/picture">
+                  <pic:nvPicPr>
+                    <pic:cNvPr id="1" name=""/>
+                    <pic:cNvPicPr/>
+                  </pic:nvPicPr>
+                  <pic:blipFill>
+                    <a:blip r:embed="rId15"/>
+                    <a:stretch>
+                      <a:fillRect/>
+                    </a:stretch>
+                  </pic:blipFill>
+                  <pic:spPr>
+                    <a:xfrm>
+                      <a:off x="0" y="0"/>
+                      <a:ext cx="5943600" cy="3343275"/>
+                    </a:xfrm>
+                    <a:prstGeom prst="rect">
+                      <a:avLst/>
+                    </a:prstGeom>
+                  </pic:spPr>
+                </pic:pic>
+              </a:graphicData>
+            </a:graphic>
+          </wp:inline>
+        </w:drawing>
+      </w:r>
+    </w:p>
+    <w:p>
+      <w:pPr>
+        <w:rPr>
+          <w:rFonts w:ascii="Times New Roman" w:hAnsi="Times New Roman" w:cs="Times New Roman"/>
+          <w:sz w:val="26"/>
+          <w:szCs w:val="26"/>
+        </w:rPr>
+      </w:pPr>
+      <w:r>
+        <w:rPr>
+          <w:rFonts w:ascii="Times New Roman" w:hAnsi="Times New Roman" w:cs="Times New Roman"/>
+          <w:sz w:val="26"/>
+          <w:szCs w:val="26"/>
+        </w:rPr>
+        <w:lastRenderedPageBreak/>
+        <w:drawing>
+          <wp:inline distT="0" distB="0" distL="0" distR="0" wp14:anchorId="66E14528" wp14:editId="4233B328">
+            <wp:extent cx="5943600" cy="3343275"/>
+            <wp:effectExtent l="0" t="0" r="0" b="9525"/>
+            <wp:docPr id="12" name="Picture 12"/>
+            <wp:cNvGraphicFramePr>
+              <a:graphicFrameLocks xmlns:a="http://schemas.openxmlformats.org/drawingml/2006/main" noChangeAspect="1"/>
+            </wp:cNvGraphicFramePr>
+            <a:graphic xmlns:a="http://schemas.openxmlformats.org/drawingml/2006/main">
+              <a:graphicData uri="http://schemas.openxmlformats.org/drawingml/2006/picture">
+                <pic:pic xmlns:pic="http://schemas.openxmlformats.org/drawingml/2006/picture">
+                  <pic:nvPicPr>
+                    <pic:cNvPr id="1" name=""/>
+                    <pic:cNvPicPr/>
+                  </pic:nvPicPr>
+                  <pic:blipFill>
+                    <a:blip r:embed="rId16"/>
+                    <a:stretch>
+                      <a:fillRect/>
+                    </a:stretch>
+                  </pic:blipFill>
+                  <pic:spPr>
+                    <a:xfrm>
+                      <a:off x="0" y="0"/>
+                      <a:ext cx="5943600" cy="3343275"/>
+                    </a:xfrm>
+                    <a:prstGeom prst="rect">
+                      <a:avLst/>
+                    </a:prstGeom>
+                  </pic:spPr>
+                </pic:pic>
+              </a:graphicData>
+            </a:graphic>
+          </wp:inline>
+        </w:drawing>
+      </w:r>
+    </w:p>
+    <w:p>
+      <w:pPr>
+        <w:rPr>
+          <w:rFonts w:ascii="Times New Roman" w:hAnsi="Times New Roman" w:cs="Times New Roman"/>
+          <w:sz w:val="26"/>
+          <w:szCs w:val="26"/>
+        </w:rPr>
+      </w:pPr>
+      <w:r>
+        <w:rPr>
+          <w:rFonts w:ascii="Times New Roman" w:hAnsi="Times New Roman" w:cs="Times New Roman"/>
+          <w:sz w:val="26"/>
+          <w:szCs w:val="26"/>
+        </w:rPr>
+        <w:drawing>
+          <wp:inline distT="0" distB="0" distL="0" distR="0" wp14:anchorId="7E01FF2A" wp14:editId="4F3F7E23">
+            <wp:extent cx="5943600" cy="3343275"/>
+            <wp:effectExtent l="0" t="0" r="0" b="9525"/>
+            <wp:docPr id="13" name="Picture 13"/>
+            <wp:cNvGraphicFramePr>
+              <a:graphicFrameLocks xmlns:a="http://schemas.openxmlformats.org/drawingml/2006/main" noChangeAspect="1"/>
+            </wp:cNvGraphicFramePr>
+            <a:graphic xmlns:a="http://schemas.openxmlformats.org/drawingml/2006/main">
+              <a:graphicData uri="http://schemas.openxmlformats.org/drawingml/2006/picture">
+                <pic:pic xmlns:pic="http://schemas.openxmlformats.org/drawingml/2006/picture">
+                  <pic:nvPicPr>
+                    <pic:cNvPr id="1" name=""/>
+                    <pic:cNvPicPr/>
+                  </pic:nvPicPr>
+                  <pic:blipFill>
+                    <a:blip r:embed="rId17"/>
+                    <a:stretch>
+                      <a:fillRect/>
+                    </a:stretch>
+                  </pic:blipFill>
+                  <pic:spPr>
+                    <a:xfrm>
+                      <a:off x="0" y="0"/>
+                      <a:ext cx="5943600" cy="3343275"/>
+                    </a:xfrm>
+                    <a:prstGeom prst="rect">
+                      <a:avLst/>
+                    </a:prstGeom>
+                  </pic:spPr>
+                </pic:pic>
+              </a:graphicData>
+            </a:graphic>
+          </wp:inline>
+        </w:drawing>
+      </w:r>
+    </w:p>
+    <w:p>
+      <w:pPr>
+        <w:rPr>
+          <w:rFonts w:ascii="Times New Roman" w:hAnsi="Times New Roman" w:cs="Times New Roman"/>
+          <w:sz w:val="26"/>
+          <w:szCs w:val="26"/>
+        </w:rPr>
+      </w:pPr>
+    </w:p>
+    <w:p>
+      <w:pPr>
+        <w:rPr>
+          <w:rFonts w:ascii="Times New Roman" w:hAnsi="Times New Roman" w:cs="Times New Roman"/>
+          <w:sz w:val="26"/>
+          <w:szCs w:val="26"/>
+        </w:rPr>
+      </w:pPr>
       <w:bookmarkStart w:id="0" w:name="_GoBack"/>
       <w:bookmarkEnd w:id="0"/>
+    </w:p>
+    <w:p>
+      <w:pPr>
+        <w:rPr>
+          <w:rFonts w:ascii="Times New Roman" w:hAnsi="Times New Roman" w:cs="Times New Roman"/>
+          <w:sz w:val="26"/>
+          <w:szCs w:val="26"/>
+        </w:rPr>
+      </w:pPr>
     </w:p>
     <w:sectPr>
       <w:pgSz w:w="12240" w:h="15840"/>

</xml_diff>

<commit_message>
feat(Q9): import contacts from API with dedup and states
</commit_message>
<xml_diff>
--- a/NguyenTrungHau_22660241_MinhChung.docx
+++ b/NguyenTrungHau_22660241_MinhChung.docx
@@ -917,6 +917,178 @@
           <w:szCs w:val="26"/>
         </w:rPr>
       </w:pPr>
+    </w:p>
+    <w:p>
+      <w:pPr>
+        <w:rPr>
+          <w:rFonts w:ascii="Times New Roman" w:hAnsi="Times New Roman" w:cs="Times New Roman"/>
+          <w:sz w:val="26"/>
+          <w:szCs w:val="26"/>
+        </w:rPr>
+      </w:pPr>
+      <w:r>
+        <w:rPr>
+          <w:rFonts w:ascii="Times New Roman" w:hAnsi="Times New Roman" w:cs="Times New Roman"/>
+          <w:sz w:val="26"/>
+          <w:szCs w:val="26"/>
+        </w:rPr>
+        <w:t>Câu 9:</w:t>
+      </w:r>
+    </w:p>
+    <w:p>
+      <w:pPr>
+        <w:rPr>
+          <w:rFonts w:ascii="Times New Roman" w:hAnsi="Times New Roman" w:cs="Times New Roman"/>
+          <w:sz w:val="26"/>
+          <w:szCs w:val="26"/>
+        </w:rPr>
+      </w:pPr>
+      <w:r>
+        <w:rPr>
+          <w:rFonts w:ascii="Times New Roman" w:hAnsi="Times New Roman" w:cs="Times New Roman"/>
+          <w:sz w:val="26"/>
+          <w:szCs w:val="26"/>
+        </w:rPr>
+        <w:lastRenderedPageBreak/>
+        <w:drawing>
+          <wp:inline distT="0" distB="0" distL="0" distR="0" wp14:anchorId="019E5A28" wp14:editId="06882ACC">
+            <wp:extent cx="5943600" cy="3343275"/>
+            <wp:effectExtent l="0" t="0" r="0" b="9525"/>
+            <wp:docPr id="14" name="Picture 14"/>
+            <wp:cNvGraphicFramePr>
+              <a:graphicFrameLocks xmlns:a="http://schemas.openxmlformats.org/drawingml/2006/main" noChangeAspect="1"/>
+            </wp:cNvGraphicFramePr>
+            <a:graphic xmlns:a="http://schemas.openxmlformats.org/drawingml/2006/main">
+              <a:graphicData uri="http://schemas.openxmlformats.org/drawingml/2006/picture">
+                <pic:pic xmlns:pic="http://schemas.openxmlformats.org/drawingml/2006/picture">
+                  <pic:nvPicPr>
+                    <pic:cNvPr id="1" name=""/>
+                    <pic:cNvPicPr/>
+                  </pic:nvPicPr>
+                  <pic:blipFill>
+                    <a:blip r:embed="rId18"/>
+                    <a:stretch>
+                      <a:fillRect/>
+                    </a:stretch>
+                  </pic:blipFill>
+                  <pic:spPr>
+                    <a:xfrm>
+                      <a:off x="0" y="0"/>
+                      <a:ext cx="5943600" cy="3343275"/>
+                    </a:xfrm>
+                    <a:prstGeom prst="rect">
+                      <a:avLst/>
+                    </a:prstGeom>
+                  </pic:spPr>
+                </pic:pic>
+              </a:graphicData>
+            </a:graphic>
+          </wp:inline>
+        </w:drawing>
+      </w:r>
+    </w:p>
+    <w:p>
+      <w:pPr>
+        <w:rPr>
+          <w:rFonts w:ascii="Times New Roman" w:hAnsi="Times New Roman" w:cs="Times New Roman"/>
+          <w:sz w:val="26"/>
+          <w:szCs w:val="26"/>
+        </w:rPr>
+      </w:pPr>
+      <w:r>
+        <w:rPr>
+          <w:rFonts w:ascii="Times New Roman" w:hAnsi="Times New Roman" w:cs="Times New Roman"/>
+          <w:sz w:val="26"/>
+          <w:szCs w:val="26"/>
+        </w:rPr>
+        <w:drawing>
+          <wp:inline distT="0" distB="0" distL="0" distR="0" wp14:anchorId="5979D979" wp14:editId="5B955EA0">
+            <wp:extent cx="5943600" cy="3343275"/>
+            <wp:effectExtent l="0" t="0" r="0" b="9525"/>
+            <wp:docPr id="15" name="Picture 15"/>
+            <wp:cNvGraphicFramePr>
+              <a:graphicFrameLocks xmlns:a="http://schemas.openxmlformats.org/drawingml/2006/main" noChangeAspect="1"/>
+            </wp:cNvGraphicFramePr>
+            <a:graphic xmlns:a="http://schemas.openxmlformats.org/drawingml/2006/main">
+              <a:graphicData uri="http://schemas.openxmlformats.org/drawingml/2006/picture">
+                <pic:pic xmlns:pic="http://schemas.openxmlformats.org/drawingml/2006/picture">
+                  <pic:nvPicPr>
+                    <pic:cNvPr id="1" name=""/>
+                    <pic:cNvPicPr/>
+                  </pic:nvPicPr>
+                  <pic:blipFill>
+                    <a:blip r:embed="rId19"/>
+                    <a:stretch>
+                      <a:fillRect/>
+                    </a:stretch>
+                  </pic:blipFill>
+                  <pic:spPr>
+                    <a:xfrm>
+                      <a:off x="0" y="0"/>
+                      <a:ext cx="5943600" cy="3343275"/>
+                    </a:xfrm>
+                    <a:prstGeom prst="rect">
+                      <a:avLst/>
+                    </a:prstGeom>
+                  </pic:spPr>
+                </pic:pic>
+              </a:graphicData>
+            </a:graphic>
+          </wp:inline>
+        </w:drawing>
+      </w:r>
+    </w:p>
+    <w:p>
+      <w:pPr>
+        <w:rPr>
+          <w:rFonts w:ascii="Times New Roman" w:hAnsi="Times New Roman" w:cs="Times New Roman"/>
+          <w:sz w:val="26"/>
+          <w:szCs w:val="26"/>
+        </w:rPr>
+      </w:pPr>
+      <w:r>
+        <w:rPr>
+          <w:rFonts w:ascii="Times New Roman" w:hAnsi="Times New Roman" w:cs="Times New Roman"/>
+          <w:sz w:val="26"/>
+          <w:szCs w:val="26"/>
+        </w:rPr>
+        <w:lastRenderedPageBreak/>
+        <w:drawing>
+          <wp:inline distT="0" distB="0" distL="0" distR="0" wp14:anchorId="1BAAB695" wp14:editId="20FC6C0E">
+            <wp:extent cx="5943600" cy="3343275"/>
+            <wp:effectExtent l="0" t="0" r="0" b="9525"/>
+            <wp:docPr id="16" name="Picture 16"/>
+            <wp:cNvGraphicFramePr>
+              <a:graphicFrameLocks xmlns:a="http://schemas.openxmlformats.org/drawingml/2006/main" noChangeAspect="1"/>
+            </wp:cNvGraphicFramePr>
+            <a:graphic xmlns:a="http://schemas.openxmlformats.org/drawingml/2006/main">
+              <a:graphicData uri="http://schemas.openxmlformats.org/drawingml/2006/picture">
+                <pic:pic xmlns:pic="http://schemas.openxmlformats.org/drawingml/2006/picture">
+                  <pic:nvPicPr>
+                    <pic:cNvPr id="1" name=""/>
+                    <pic:cNvPicPr/>
+                  </pic:nvPicPr>
+                  <pic:blipFill>
+                    <a:blip r:embed="rId20"/>
+                    <a:stretch>
+                      <a:fillRect/>
+                    </a:stretch>
+                  </pic:blipFill>
+                  <pic:spPr>
+                    <a:xfrm>
+                      <a:off x="0" y="0"/>
+                      <a:ext cx="5943600" cy="3343275"/>
+                    </a:xfrm>
+                    <a:prstGeom prst="rect">
+                      <a:avLst/>
+                    </a:prstGeom>
+                  </pic:spPr>
+                </pic:pic>
+              </a:graphicData>
+            </a:graphic>
+          </wp:inline>
+        </w:drawing>
+      </w:r>
     </w:p>
     <w:p>
       <w:pPr>

</xml_diff>

<commit_message>
feat(Q10): extract useContacts hook and improve UI/UX
</commit_message>
<xml_diff>
--- a/NguyenTrungHau_22660241_MinhChung.docx
+++ b/NguyenTrungHau_22660241_MinhChung.docx
@@ -1088,6 +1088,23 @@
             </a:graphic>
           </wp:inline>
         </w:drawing>
+      </w:r>
+    </w:p>
+    <w:p>
+      <w:pPr>
+        <w:rPr>
+          <w:rFonts w:ascii="Times New Roman" w:hAnsi="Times New Roman" w:cs="Times New Roman"/>
+          <w:sz w:val="26"/>
+          <w:szCs w:val="26"/>
+        </w:rPr>
+      </w:pPr>
+      <w:r>
+        <w:rPr>
+          <w:rFonts w:ascii="Times New Roman" w:hAnsi="Times New Roman" w:cs="Times New Roman"/>
+          <w:sz w:val="26"/>
+          <w:szCs w:val="26"/>
+        </w:rPr>
+        <w:t>Câu 10:</w:t>
       </w:r>
     </w:p>
     <w:p>

</xml_diff>